<commit_message>
revision 1.2 ajouté détection de fautes, dipswitch, connecteur WIFI, etc.
</commit_message>
<xml_diff>
--- a/simulation_pilot.docx
+++ b/simulation_pilot.docx
@@ -137,46 +137,365 @@
     </w:p>
     <w:p/>
     <w:p>
+      <w:pPr>
+        <w:rPr>
+          <w:lang w:val="en-CA"/>
+        </w:rPr>
+      </w:pPr>
+      <w:r>
+        <w:rPr>
+          <w:lang w:val="en-CA"/>
+        </w:rPr>
+        <w:t>Avec +12/ -12</w:t>
+      </w:r>
+    </w:p>
+    <w:p>
+      <w:pPr>
+        <w:rPr>
+          <w:lang w:val="en-CA"/>
+        </w:rPr>
+      </w:pPr>
+      <w:proofErr w:type="gramStart"/>
+      <w:r>
+        <w:rPr>
+          <w:lang w:val="en-CA"/>
+        </w:rPr>
+        <w:t>charging :</w:t>
+      </w:r>
+      <w:proofErr w:type="gramEnd"/>
+      <w:r>
+        <w:rPr>
+          <w:lang w:val="en-CA"/>
+        </w:rPr>
+        <w:t xml:space="preserve"> 2.09</w:t>
+      </w:r>
+    </w:p>
+    <w:p>
+      <w:pPr>
+        <w:rPr>
+          <w:lang w:val="en-CA"/>
+        </w:rPr>
+      </w:pPr>
       <w:proofErr w:type="spellStart"/>
+      <w:r>
+        <w:rPr>
+          <w:lang w:val="en-CA"/>
+        </w:rPr>
+        <w:t>gunplugged</w:t>
+      </w:r>
+      <w:proofErr w:type="spellEnd"/>
+      <w:r>
+        <w:rPr>
+          <w:lang w:val="en-CA"/>
+        </w:rPr>
+        <w:t> :2.41</w:t>
+      </w:r>
+    </w:p>
+    <w:p>
+      <w:pPr>
+        <w:rPr>
+          <w:lang w:val="en-CA"/>
+        </w:rPr>
+      </w:pPr>
+      <w:proofErr w:type="spellStart"/>
+      <w:r>
+        <w:rPr>
+          <w:lang w:val="en-CA"/>
+        </w:rPr>
+        <w:t>nocar</w:t>
+      </w:r>
+      <w:proofErr w:type="spellEnd"/>
+      <w:r>
+        <w:rPr>
+          <w:lang w:val="en-CA"/>
+        </w:rPr>
+        <w:t> :2.69</w:t>
+      </w:r>
+    </w:p>
+    <w:p>
+      <w:pPr>
+        <w:rPr>
+          <w:lang w:val="en-CA"/>
+        </w:rPr>
+      </w:pPr>
+    </w:p>
+    <w:p>
+      <w:pPr>
+        <w:rPr>
+          <w:lang w:val="en-CA"/>
+        </w:rPr>
+      </w:pPr>
+      <w:r>
+        <w:rPr>
+          <w:lang w:val="en-CA"/>
+        </w:rPr>
+        <w:t>+10/-1</w:t>
+      </w:r>
+      <w:r>
+        <w:rPr>
+          <w:lang w:val="en-CA"/>
+        </w:rPr>
+        <w:t>1</w:t>
+      </w:r>
+      <w:r>
+        <w:rPr>
+          <w:lang w:val="en-CA"/>
+        </w:rPr>
+        <w:t xml:space="preserve"> (</w:t>
+      </w:r>
+      <w:proofErr w:type="spellStart"/>
+      <w:r>
+        <w:rPr>
+          <w:lang w:val="en-CA"/>
+        </w:rPr>
+        <w:t>m</w:t>
+      </w:r>
+      <w:r>
+        <w:rPr>
+          <w:lang w:val="en-CA"/>
+        </w:rPr>
+        <w:t>esuré</w:t>
+      </w:r>
+      <w:proofErr w:type="spellEnd"/>
+      <w:r>
+        <w:rPr>
+          <w:lang w:val="en-CA"/>
+        </w:rPr>
+        <w:t>)</w:t>
+      </w:r>
+    </w:p>
+    <w:p>
+      <w:pPr>
+        <w:rPr>
+          <w:lang w:val="en-CA"/>
+        </w:rPr>
+      </w:pPr>
       <w:proofErr w:type="gramStart"/>
       <w:r>
-        <w:t>charging</w:t>
+        <w:rPr>
+          <w:lang w:val="en-CA"/>
+        </w:rPr>
+        <w:t>charging :</w:t>
+      </w:r>
+      <w:proofErr w:type="gramEnd"/>
+      <w:r>
+        <w:rPr>
+          <w:lang w:val="en-CA"/>
+        </w:rPr>
+        <w:t xml:space="preserve"> </w:t>
+      </w:r>
+      <w:r>
+        <w:rPr>
+          <w:lang w:val="en-CA"/>
+        </w:rPr>
+        <w:t>1.97</w:t>
+      </w:r>
+    </w:p>
+    <w:p>
+      <w:pPr>
+        <w:rPr>
+          <w:lang w:val="en-CA"/>
+        </w:rPr>
+      </w:pPr>
+      <w:proofErr w:type="spellStart"/>
+      <w:r>
+        <w:rPr>
+          <w:lang w:val="en-CA"/>
+        </w:rPr>
+        <w:t>gunplugged</w:t>
       </w:r>
       <w:proofErr w:type="spellEnd"/>
+      <w:r>
+        <w:rPr>
+          <w:lang w:val="en-CA"/>
+        </w:rPr>
+        <w:t> :</w:t>
+      </w:r>
+      <w:r>
+        <w:rPr>
+          <w:lang w:val="en-CA"/>
+        </w:rPr>
+        <w:t>2.24</w:t>
+      </w:r>
+    </w:p>
+    <w:p>
+      <w:pPr>
+        <w:rPr>
+          <w:lang w:val="en-CA"/>
+        </w:rPr>
+      </w:pPr>
+      <w:proofErr w:type="spellStart"/>
+      <w:r>
+        <w:rPr>
+          <w:lang w:val="en-CA"/>
+        </w:rPr>
+        <w:t>nocar</w:t>
+      </w:r>
+      <w:proofErr w:type="spellEnd"/>
+      <w:r>
+        <w:rPr>
+          <w:lang w:val="en-CA"/>
+        </w:rPr>
+        <w:t> :2.</w:t>
+      </w:r>
+      <w:r>
+        <w:rPr>
+          <w:lang w:val="en-CA"/>
+        </w:rPr>
+        <w:t>46</w:t>
+      </w:r>
+    </w:p>
+    <w:p>
+      <w:pPr>
+        <w:rPr>
+          <w:lang w:val="en-CA"/>
+        </w:rPr>
+      </w:pPr>
+    </w:p>
+    <w:p>
+      <w:pPr>
+        <w:rPr>
+          <w:lang w:val="en-CA"/>
+        </w:rPr>
+      </w:pPr>
+      <w:proofErr w:type="spellStart"/>
+      <w:r>
+        <w:rPr>
+          <w:lang w:val="en-CA"/>
+        </w:rPr>
+        <w:t>mesure</w:t>
+      </w:r>
+      <w:proofErr w:type="spellEnd"/>
+      <w:r>
+        <w:rPr>
+          <w:lang w:val="en-CA"/>
+        </w:rPr>
+        <w:t xml:space="preserve"> sur ADC:</w:t>
+      </w:r>
+    </w:p>
+    <w:p>
+      <w:pPr>
+        <w:rPr>
+          <w:lang w:val="en-CA"/>
+        </w:rPr>
+      </w:pPr>
+      <w:proofErr w:type="gramStart"/>
+      <w:r>
+        <w:rPr>
+          <w:lang w:val="en-CA"/>
+        </w:rPr>
+        <w:t>charging :</w:t>
+      </w:r>
       <w:proofErr w:type="gramEnd"/>
       <w:r>
-        <w:t> : 2.09</w:t>
-      </w:r>
-    </w:p>
-    <w:p>
+        <w:rPr>
+          <w:lang w:val="en-CA"/>
+        </w:rPr>
+        <w:t xml:space="preserve"> </w:t>
+      </w:r>
+      <w:r>
+        <w:rPr>
+          <w:lang w:val="en-CA"/>
+        </w:rPr>
+        <w:t>1.97</w:t>
+      </w:r>
+    </w:p>
+    <w:p>
+      <w:pPr>
+        <w:rPr>
+          <w:lang w:val="en-CA"/>
+        </w:rPr>
+      </w:pPr>
       <w:proofErr w:type="spellStart"/>
-      <w:proofErr w:type="gramStart"/>
-      <w:r>
+      <w:r>
+        <w:rPr>
+          <w:lang w:val="en-CA"/>
+        </w:rPr>
         <w:t>gunplugged</w:t>
       </w:r>
       <w:proofErr w:type="spellEnd"/>
-      <w:proofErr w:type="gramEnd"/>
-      <w:r>
-        <w:t> :2.41</w:t>
-      </w:r>
-    </w:p>
-    <w:p>
+      <w:r>
+        <w:rPr>
+          <w:lang w:val="en-CA"/>
+        </w:rPr>
+        <w:t> :</w:t>
+      </w:r>
+      <w:r>
+        <w:rPr>
+          <w:lang w:val="en-CA"/>
+        </w:rPr>
+        <w:t>2.</w:t>
+      </w:r>
+      <w:bookmarkStart w:id="0" w:name="_GoBack"/>
+      <w:r>
+        <w:rPr>
+          <w:lang w:val="en-CA"/>
+        </w:rPr>
+        <w:t>24</w:t>
+      </w:r>
+      <w:bookmarkEnd w:id="0"/>
+    </w:p>
+    <w:p>
+      <w:pPr>
+        <w:rPr>
+          <w:lang w:val="en-CA"/>
+        </w:rPr>
+      </w:pPr>
       <w:proofErr w:type="spellStart"/>
-      <w:proofErr w:type="gramStart"/>
-      <w:r>
+      <w:r>
+        <w:rPr>
+          <w:lang w:val="en-CA"/>
+        </w:rPr>
         <w:t>nocar</w:t>
       </w:r>
       <w:proofErr w:type="spellEnd"/>
-      <w:proofErr w:type="gramEnd"/>
-      <w:r>
-        <w:t> :2.69</w:t>
-      </w:r>
-    </w:p>
-    <w:p>
-      <w:bookmarkStart w:id="0" w:name="_GoBack"/>
-      <w:bookmarkEnd w:id="0"/>
-    </w:p>
-    <w:p/>
+      <w:r>
+        <w:rPr>
+          <w:lang w:val="en-CA"/>
+        </w:rPr>
+        <w:t> :2.</w:t>
+      </w:r>
+      <w:r>
+        <w:rPr>
+          <w:lang w:val="en-CA"/>
+        </w:rPr>
+        <w:t>4</w:t>
+      </w:r>
+      <w:r>
+        <w:rPr>
+          <w:lang w:val="en-CA"/>
+        </w:rPr>
+        <w:t>2</w:t>
+      </w:r>
+    </w:p>
+    <w:p>
+      <w:pPr>
+        <w:rPr>
+          <w:lang w:val="en-CA"/>
+        </w:rPr>
+      </w:pPr>
+    </w:p>
+    <w:p>
+      <w:pPr>
+        <w:rPr>
+          <w:lang w:val="en-CA"/>
+        </w:rPr>
+      </w:pPr>
+    </w:p>
+    <w:p>
+      <w:pPr>
+        <w:rPr>
+          <w:lang w:val="en-CA"/>
+        </w:rPr>
+      </w:pPr>
+    </w:p>
+    <w:p>
+      <w:pPr>
+        <w:rPr>
+          <w:lang w:val="en-CA"/>
+        </w:rPr>
+      </w:pPr>
+    </w:p>
     <w:sectPr>
       <w:pgSz w:w="12240" w:h="15840"/>
       <w:pgMar w:top="1440" w:right="1800" w:bottom="1440" w:left="1800" w:header="708" w:footer="708" w:gutter="0"/>
@@ -310,6 +629,7 @@
     <w:lsdException w:name="HTML Sample" w:semiHidden="1" w:unhideWhenUsed="1"/>
     <w:lsdException w:name="HTML Typewriter" w:semiHidden="1" w:unhideWhenUsed="1"/>
     <w:lsdException w:name="HTML Variable" w:semiHidden="1" w:unhideWhenUsed="1"/>
+    <w:lsdException w:name="Normal Table" w:semiHidden="1" w:unhideWhenUsed="1"/>
     <w:lsdException w:name="annotation subject" w:semiHidden="1" w:unhideWhenUsed="1"/>
     <w:lsdException w:name="No List" w:semiHidden="1" w:unhideWhenUsed="1"/>
     <w:lsdException w:name="Outline List 1" w:semiHidden="1" w:unhideWhenUsed="1"/>
@@ -356,8 +676,10 @@
     <w:lsdException w:name="Table Subtle 2" w:semiHidden="1" w:unhideWhenUsed="1"/>
     <w:lsdException w:name="Table Web 1" w:semiHidden="1" w:unhideWhenUsed="1"/>
     <w:lsdException w:name="Table Web 2" w:semiHidden="1" w:unhideWhenUsed="1"/>
+    <w:lsdException w:name="Table Web 3" w:semiHidden="1" w:unhideWhenUsed="1"/>
     <w:lsdException w:name="Balloon Text" w:semiHidden="1" w:unhideWhenUsed="1"/>
     <w:lsdException w:name="Table Grid" w:uiPriority="59"/>
+    <w:lsdException w:name="Table Theme" w:semiHidden="1" w:unhideWhenUsed="1"/>
     <w:lsdException w:name="Placeholder Text" w:semiHidden="1"/>
     <w:lsdException w:name="No Spacing" w:uiPriority="1" w:qFormat="1"/>
     <w:lsdException w:name="Light Shading" w:uiPriority="60"/>

</xml_diff>